<commit_message>
update database and docs
</commit_message>
<xml_diff>
--- a/BOOK STORE MANAGEMENT.docx
+++ b/BOOK STORE MANAGEMENT.docx
@@ -5200,7 +5200,23 @@
           <w:sz w:val="24"/>
           <w:szCs w:val="24"/>
         </w:rPr>
-        <w:t>Admin updates the staff details and changes the status.</w:t>
+        <w:t>Admin updates the staff details and changes the status</w:t>
+      </w:r>
+      <w:r>
+        <w:rPr>
+          <w:rFonts w:ascii="Times New Roman" w:eastAsia="Times New Roman" w:hAnsi="Times New Roman" w:cs="Times New Roman"/>
+          <w:sz w:val="24"/>
+          <w:szCs w:val="24"/>
+        </w:rPr>
+        <w:t>, either “Active” or “Disabled”</w:t>
+      </w:r>
+      <w:r>
+        <w:rPr>
+          <w:rFonts w:ascii="Times New Roman" w:eastAsia="Times New Roman" w:hAnsi="Times New Roman" w:cs="Times New Roman"/>
+          <w:sz w:val="24"/>
+          <w:szCs w:val="24"/>
+        </w:rPr>
+        <w:t>.</w:t>
       </w:r>
     </w:p>
     <w:p>
@@ -5735,7 +5751,6 @@
         </w:rPr>
         <w:t xml:space="preserve"> create </w:t>
       </w:r>
-      <w:proofErr w:type="gramStart"/>
       <w:r>
         <w:rPr>
           <w:rFonts w:ascii="Times New Roman" w:hAnsi="Times New Roman" w:cs="Times New Roman"/>
@@ -5747,7 +5762,6 @@
         </w:rPr>
         <w:t>appsettings.json</w:t>
       </w:r>
-      <w:proofErr w:type="gramEnd"/>
       <w:r>
         <w:rPr>
           <w:rFonts w:ascii="Times New Roman" w:hAnsi="Times New Roman" w:cs="Times New Roman"/>
@@ -5975,17 +5989,7 @@
           <w:sz w:val="24"/>
           <w:szCs w:val="24"/>
         </w:rPr>
-        <w:t>AirConditionerShop2023</w:t>
-      </w:r>
-      <w:proofErr w:type="gramStart"/>
-      <w:r>
-        <w:rPr>
-          <w:rFonts w:ascii="Times New Roman" w:hAnsi="Times New Roman"/>
-          <w:b/>
-          <w:sz w:val="24"/>
-          <w:szCs w:val="24"/>
-        </w:rPr>
-        <w:t>DB</w:t>
+        <w:t>AirConditionerShop2023DB</w:t>
       </w:r>
       <w:r>
         <w:rPr>
@@ -5996,19 +6000,7 @@
           <w:sz w:val="24"/>
           <w:szCs w:val="24"/>
         </w:rPr>
-        <w:t>;uid</w:t>
-      </w:r>
-      <w:proofErr w:type="gramEnd"/>
-      <w:r>
-        <w:rPr>
-          <w:rFonts w:ascii="Times New Roman" w:hAnsi="Times New Roman" w:cs="Times New Roman"/>
-          <w:bCs/>
-          <w:i/>
-          <w:iCs/>
-          <w:sz w:val="24"/>
-          <w:szCs w:val="24"/>
-        </w:rPr>
-        <w:t>=</w:t>
+        <w:t>;uid=</w:t>
       </w:r>
       <w:r>
         <w:rPr>
@@ -6381,7 +6373,6 @@
           <w:szCs w:val="24"/>
         </w:rPr>
       </w:pPr>
-      <w:proofErr w:type="gramStart"/>
       <w:r>
         <w:rPr>
           <w:rFonts w:ascii="Times New Roman" w:hAnsi="Times New Roman" w:cs="Times New Roman"/>
@@ -6391,19 +6382,7 @@
           <w:sz w:val="24"/>
           <w:szCs w:val="24"/>
         </w:rPr>
-        <w:t>Microsoft.Extensions.Configuration</w:t>
-      </w:r>
-      <w:proofErr w:type="gramEnd"/>
-      <w:r>
-        <w:rPr>
-          <w:rFonts w:ascii="Times New Roman" w:hAnsi="Times New Roman" w:cs="Times New Roman"/>
-          <w:bCs/>
-          <w:i/>
-          <w:iCs/>
-          <w:sz w:val="24"/>
-          <w:szCs w:val="24"/>
-        </w:rPr>
-        <w:t xml:space="preserve"> -Version 5.0.0</w:t>
+        <w:t>Microsoft.Extensions.Configuration -Version 5.0.0</w:t>
       </w:r>
     </w:p>
     <w:p>
@@ -6419,7 +6398,6 @@
           <w:szCs w:val="24"/>
         </w:rPr>
       </w:pPr>
-      <w:proofErr w:type="gramStart"/>
       <w:r>
         <w:rPr>
           <w:rFonts w:ascii="Times New Roman" w:hAnsi="Times New Roman" w:cs="Times New Roman"/>
@@ -6428,18 +6406,7 @@
           <w:sz w:val="24"/>
           <w:szCs w:val="24"/>
         </w:rPr>
-        <w:t>Microsoft.Extensions.Configuration.Json</w:t>
-      </w:r>
-      <w:proofErr w:type="gramEnd"/>
-      <w:r>
-        <w:rPr>
-          <w:rFonts w:ascii="Times New Roman" w:hAnsi="Times New Roman" w:cs="Times New Roman"/>
-          <w:i/>
-          <w:iCs/>
-          <w:sz w:val="24"/>
-          <w:szCs w:val="24"/>
-        </w:rPr>
-        <w:t xml:space="preserve"> -Version 5.0.0</w:t>
+        <w:t>Microsoft.Extensions.Configuration.Json -Version 5.0.0</w:t>
       </w:r>
     </w:p>
     <w:p>
@@ -6498,27 +6465,7 @@
           <w:sz w:val="24"/>
           <w:szCs w:val="24"/>
         </w:rPr>
-        <w:t xml:space="preserve"> to init Configuration </w:t>
-      </w:r>
-      <w:proofErr w:type="gramStart"/>
-      <w:r>
-        <w:rPr>
-          <w:rFonts w:ascii="Times New Roman" w:hAnsi="Times New Roman" w:cs="Times New Roman"/>
-          <w:bCs/>
-          <w:sz w:val="24"/>
-          <w:szCs w:val="24"/>
-        </w:rPr>
-        <w:t>object  for</w:t>
-      </w:r>
-      <w:proofErr w:type="gramEnd"/>
-      <w:r>
-        <w:rPr>
-          <w:rFonts w:ascii="Times New Roman" w:hAnsi="Times New Roman" w:cs="Times New Roman"/>
-          <w:bCs/>
-          <w:sz w:val="24"/>
-          <w:szCs w:val="24"/>
-        </w:rPr>
-        <w:t xml:space="preserve"> reading </w:t>
+        <w:t xml:space="preserve"> to init Configuration object  for reading </w:t>
       </w:r>
       <w:r>
         <w:rPr>
@@ -6569,31 +6516,7 @@
           <w:sz w:val="24"/>
           <w:szCs w:val="24"/>
         </w:rPr>
-        <w:t xml:space="preserve">private string </w:t>
-      </w:r>
-      <w:proofErr w:type="gramStart"/>
-      <w:r>
-        <w:rPr>
-          <w:rFonts w:ascii="Times New Roman" w:hAnsi="Times New Roman" w:cs="Times New Roman"/>
-          <w:bCs/>
-          <w:i/>
-          <w:iCs/>
-          <w:sz w:val="24"/>
-          <w:szCs w:val="24"/>
-        </w:rPr>
-        <w:t>GetConnectionString(</w:t>
-      </w:r>
-      <w:proofErr w:type="gramEnd"/>
-      <w:r>
-        <w:rPr>
-          <w:rFonts w:ascii="Times New Roman" w:hAnsi="Times New Roman" w:cs="Times New Roman"/>
-          <w:bCs/>
-          <w:i/>
-          <w:iCs/>
-          <w:sz w:val="24"/>
-          <w:szCs w:val="24"/>
-        </w:rPr>
-        <w:t>)</w:t>
+        <w:t>private string GetConnectionString()</w:t>
       </w:r>
     </w:p>
     <w:p>
@@ -6656,31 +6579,7 @@
           <w:sz w:val="24"/>
           <w:szCs w:val="24"/>
         </w:rPr>
-        <w:t xml:space="preserve">IConfiguration config = new </w:t>
-      </w:r>
-      <w:proofErr w:type="gramStart"/>
-      <w:r>
-        <w:rPr>
-          <w:rFonts w:ascii="Times New Roman" w:hAnsi="Times New Roman" w:cs="Times New Roman"/>
-          <w:bCs/>
-          <w:i/>
-          <w:iCs/>
-          <w:sz w:val="24"/>
-          <w:szCs w:val="24"/>
-        </w:rPr>
-        <w:t>ConfigurationBuilder(</w:t>
-      </w:r>
-      <w:proofErr w:type="gramEnd"/>
-      <w:r>
-        <w:rPr>
-          <w:rFonts w:ascii="Times New Roman" w:hAnsi="Times New Roman" w:cs="Times New Roman"/>
-          <w:bCs/>
-          <w:i/>
-          <w:iCs/>
-          <w:sz w:val="24"/>
-          <w:szCs w:val="24"/>
-        </w:rPr>
-        <w:t>)</w:t>
+        <w:t>IConfiguration config = new ConfigurationBuilder()</w:t>
       </w:r>
     </w:p>
     <w:p>
@@ -6725,7 +6624,6 @@
         </w:rPr>
         <w:tab/>
       </w:r>
-      <w:proofErr w:type="gramStart"/>
       <w:r>
         <w:rPr>
           <w:rFonts w:ascii="Times New Roman" w:hAnsi="Times New Roman" w:cs="Times New Roman"/>
@@ -6735,19 +6633,7 @@
           <w:sz w:val="24"/>
           <w:szCs w:val="24"/>
         </w:rPr>
-        <w:t>.SetBasePath</w:t>
-      </w:r>
-      <w:proofErr w:type="gramEnd"/>
-      <w:r>
-        <w:rPr>
-          <w:rFonts w:ascii="Times New Roman" w:hAnsi="Times New Roman" w:cs="Times New Roman"/>
-          <w:bCs/>
-          <w:i/>
-          <w:iCs/>
-          <w:sz w:val="24"/>
-          <w:szCs w:val="24"/>
-        </w:rPr>
-        <w:t>(Directory.GetCurrentDirectory())</w:t>
+        <w:t>.SetBasePath(Directory.GetCurrentDirectory())</w:t>
       </w:r>
     </w:p>
     <w:p>
@@ -6781,7 +6667,6 @@
         </w:rPr>
         <w:t xml:space="preserve">            </w:t>
       </w:r>
-      <w:proofErr w:type="gramStart"/>
       <w:r>
         <w:rPr>
           <w:rFonts w:ascii="Times New Roman" w:hAnsi="Times New Roman" w:cs="Times New Roman"/>
@@ -6791,19 +6676,7 @@
           <w:sz w:val="24"/>
           <w:szCs w:val="24"/>
         </w:rPr>
-        <w:t>.AddJsonFile</w:t>
-      </w:r>
-      <w:proofErr w:type="gramEnd"/>
-      <w:r>
-        <w:rPr>
-          <w:rFonts w:ascii="Times New Roman" w:hAnsi="Times New Roman" w:cs="Times New Roman"/>
-          <w:bCs/>
-          <w:i/>
-          <w:iCs/>
-          <w:sz w:val="24"/>
-          <w:szCs w:val="24"/>
-        </w:rPr>
-        <w:t>("appsettings.json",true,true)</w:t>
+        <w:t>.AddJsonFile("appsettings.json",true,true)</w:t>
       </w:r>
     </w:p>
     <w:p>
@@ -6837,7 +6710,6 @@
         </w:rPr>
         <w:t xml:space="preserve">            </w:t>
       </w:r>
-      <w:proofErr w:type="gramStart"/>
       <w:r>
         <w:rPr>
           <w:rFonts w:ascii="Times New Roman" w:hAnsi="Times New Roman" w:cs="Times New Roman"/>
@@ -6847,19 +6719,7 @@
           <w:sz w:val="24"/>
           <w:szCs w:val="24"/>
         </w:rPr>
-        <w:t>.Build</w:t>
-      </w:r>
-      <w:proofErr w:type="gramEnd"/>
-      <w:r>
-        <w:rPr>
-          <w:rFonts w:ascii="Times New Roman" w:hAnsi="Times New Roman" w:cs="Times New Roman"/>
-          <w:bCs/>
-          <w:i/>
-          <w:iCs/>
-          <w:sz w:val="24"/>
-          <w:szCs w:val="24"/>
-        </w:rPr>
-        <w:t>();</w:t>
+        <w:t>.Build();</w:t>
       </w:r>
     </w:p>
     <w:p>
@@ -6891,31 +6751,7 @@
           <w:sz w:val="24"/>
           <w:szCs w:val="24"/>
         </w:rPr>
-        <w:t xml:space="preserve">var strConn = </w:t>
-      </w:r>
-      <w:proofErr w:type="gramStart"/>
-      <w:r>
-        <w:rPr>
-          <w:rFonts w:ascii="Times New Roman" w:hAnsi="Times New Roman" w:cs="Times New Roman"/>
-          <w:bCs/>
-          <w:i/>
-          <w:iCs/>
-          <w:sz w:val="24"/>
-          <w:szCs w:val="24"/>
-        </w:rPr>
-        <w:t>config[</w:t>
-      </w:r>
-      <w:proofErr w:type="gramEnd"/>
-      <w:r>
-        <w:rPr>
-          <w:rFonts w:ascii="Times New Roman" w:hAnsi="Times New Roman" w:cs="Times New Roman"/>
-          <w:bCs/>
-          <w:i/>
-          <w:iCs/>
-          <w:sz w:val="24"/>
-          <w:szCs w:val="24"/>
-        </w:rPr>
-        <w:t>"ConnectionStrings:</w:t>
+        <w:t>var strConn = config["ConnectionStrings:</w:t>
       </w:r>
       <w:r>
         <w:rPr>
@@ -7083,17 +6919,7 @@
           <w:szCs w:val="24"/>
         </w:rPr>
         <w:lastRenderedPageBreak/>
-        <w:t xml:space="preserve">After that, durring development, student can bypass the ConnectionString (which read </w:t>
-      </w:r>
-      <w:proofErr w:type="gramStart"/>
-      <w:r>
-        <w:rPr>
-          <w:rFonts w:ascii="Times New Roman" w:hAnsi="Times New Roman" w:cs="Times New Roman"/>
-          <w:bCs/>
-          <w:sz w:val="24"/>
-          <w:szCs w:val="24"/>
-        </w:rPr>
-        <w:t xml:space="preserve">from  </w:t>
+        <w:t xml:space="preserve">After that, durring development, student can bypass the ConnectionString (which read from  </w:t>
       </w:r>
       <w:r>
         <w:rPr>
@@ -7104,19 +6930,7 @@
           <w:sz w:val="24"/>
           <w:szCs w:val="24"/>
         </w:rPr>
-        <w:t>appsettings</w:t>
-      </w:r>
-      <w:proofErr w:type="gramEnd"/>
-      <w:r>
-        <w:rPr>
-          <w:rFonts w:ascii="Times New Roman" w:hAnsi="Times New Roman" w:cs="Times New Roman"/>
-          <w:bCs/>
-          <w:i/>
-          <w:iCs/>
-          <w:sz w:val="24"/>
-          <w:szCs w:val="24"/>
-        </w:rPr>
-        <w:t>.json</w:t>
+        <w:t>appsettings.json</w:t>
       </w:r>
       <w:r>
         <w:rPr>
@@ -7346,7 +7160,6 @@
         </w:rPr>
         <w:t xml:space="preserve">        </w:t>
       </w:r>
-      <w:proofErr w:type="gramStart"/>
       <w:r>
         <w:rPr>
           <w:rFonts w:ascii="Times New Roman" w:hAnsi="Times New Roman" w:cs="Times New Roman"/>
@@ -7356,19 +7169,7 @@
           <w:sz w:val="24"/>
           <w:szCs w:val="24"/>
         </w:rPr>
-        <w:t>this.Database.SetConnectionString</w:t>
-      </w:r>
-      <w:proofErr w:type="gramEnd"/>
-      <w:r>
-        <w:rPr>
-          <w:rFonts w:ascii="Times New Roman" w:hAnsi="Times New Roman" w:cs="Times New Roman"/>
-          <w:bCs/>
-          <w:i/>
-          <w:iCs/>
-          <w:sz w:val="24"/>
-          <w:szCs w:val="24"/>
-        </w:rPr>
-        <w:t>(connectionString);</w:t>
+        <w:t>this.Database.SetConnectionString(connectionString);</w:t>
       </w:r>
     </w:p>
     <w:p>
@@ -7558,23 +7359,13 @@
         <w:t xml:space="preserve">Install-Package </w:t>
       </w:r>
       <w:bookmarkStart w:id="4" w:name="OLE_LINK22"/>
-      <w:proofErr w:type="gramStart"/>
-      <w:r>
-        <w:rPr>
-          <w:rFonts w:ascii="Times New Roman" w:hAnsi="Times New Roman" w:cs="Times New Roman"/>
-          <w:sz w:val="24"/>
-          <w:szCs w:val="24"/>
-        </w:rPr>
-        <w:t>Microsoft.EntityFrameworkCore.SqlServer</w:t>
-      </w:r>
-      <w:proofErr w:type="gramEnd"/>
-      <w:r>
-        <w:rPr>
-          <w:rFonts w:ascii="Times New Roman" w:hAnsi="Times New Roman" w:cs="Times New Roman"/>
-          <w:sz w:val="24"/>
-          <w:szCs w:val="24"/>
-        </w:rPr>
-        <w:t xml:space="preserve"> </w:t>
+      <w:r>
+        <w:rPr>
+          <w:rFonts w:ascii="Times New Roman" w:hAnsi="Times New Roman" w:cs="Times New Roman"/>
+          <w:sz w:val="24"/>
+          <w:szCs w:val="24"/>
+        </w:rPr>
+        <w:t xml:space="preserve">Microsoft.EntityFrameworkCore.SqlServer </w:t>
       </w:r>
       <w:bookmarkEnd w:id="4"/>
       <w:r>
@@ -7601,25 +7392,7 @@
           <w:sz w:val="24"/>
           <w:szCs w:val="24"/>
         </w:rPr>
-        <w:t xml:space="preserve">Install-Package </w:t>
-      </w:r>
-      <w:proofErr w:type="gramStart"/>
-      <w:r>
-        <w:rPr>
-          <w:rFonts w:ascii="Times New Roman" w:hAnsi="Times New Roman" w:cs="Times New Roman"/>
-          <w:sz w:val="24"/>
-          <w:szCs w:val="24"/>
-        </w:rPr>
-        <w:t>Microsoft.EntityFrameworkCore.Tools</w:t>
-      </w:r>
-      <w:proofErr w:type="gramEnd"/>
-      <w:r>
-        <w:rPr>
-          <w:rFonts w:ascii="Times New Roman" w:hAnsi="Times New Roman" w:cs="Times New Roman"/>
-          <w:sz w:val="24"/>
-          <w:szCs w:val="24"/>
-        </w:rPr>
-        <w:t xml:space="preserve"> -Version 5.0.17</w:t>
+        <w:t>Install-Package Microsoft.EntityFrameworkCore.Tools -Version 5.0.17</w:t>
       </w:r>
     </w:p>
     <w:p>
@@ -7637,25 +7410,7 @@
           <w:sz w:val="24"/>
           <w:szCs w:val="24"/>
         </w:rPr>
-        <w:t xml:space="preserve">Install-Package </w:t>
-      </w:r>
-      <w:proofErr w:type="gramStart"/>
-      <w:r>
-        <w:rPr>
-          <w:rFonts w:ascii="Times New Roman" w:hAnsi="Times New Roman" w:cs="Times New Roman"/>
-          <w:sz w:val="24"/>
-          <w:szCs w:val="24"/>
-        </w:rPr>
-        <w:t>Microsoft.EntityFrameworkCore.Design</w:t>
-      </w:r>
-      <w:proofErr w:type="gramEnd"/>
-      <w:r>
-        <w:rPr>
-          <w:rFonts w:ascii="Times New Roman" w:hAnsi="Times New Roman" w:cs="Times New Roman"/>
-          <w:sz w:val="24"/>
-          <w:szCs w:val="24"/>
-        </w:rPr>
-        <w:t xml:space="preserve"> -Version 5.0.17</w:t>
+        <w:t>Install-Package Microsoft.EntityFrameworkCore.Design -Version 5.0.17</w:t>
       </w:r>
     </w:p>
     <w:p>
@@ -7683,25 +7438,7 @@
           <w:sz w:val="24"/>
           <w:szCs w:val="24"/>
         </w:rPr>
-        <w:t xml:space="preserve">Install-Package </w:t>
-      </w:r>
-      <w:proofErr w:type="gramStart"/>
-      <w:r>
-        <w:rPr>
-          <w:rFonts w:ascii="Times New Roman" w:hAnsi="Times New Roman" w:cs="Times New Roman"/>
-          <w:sz w:val="24"/>
-          <w:szCs w:val="24"/>
-        </w:rPr>
-        <w:t>Microsoft.Data.SqlClient</w:t>
-      </w:r>
-      <w:proofErr w:type="gramEnd"/>
-      <w:r>
-        <w:rPr>
-          <w:rFonts w:ascii="Times New Roman" w:hAnsi="Times New Roman" w:cs="Times New Roman"/>
-          <w:sz w:val="24"/>
-          <w:szCs w:val="24"/>
-        </w:rPr>
-        <w:t xml:space="preserve"> -Version 3.0.1 </w:t>
+        <w:t xml:space="preserve">Install-Package Microsoft.Data.SqlClient -Version 3.0.1 </w:t>
       </w:r>
     </w:p>
     <w:p>
@@ -7770,25 +7507,7 @@
           <w:sz w:val="24"/>
           <w:szCs w:val="24"/>
         </w:rPr>
-        <w:t xml:space="preserve">dotnet add package </w:t>
-      </w:r>
-      <w:proofErr w:type="gramStart"/>
-      <w:r>
-        <w:rPr>
-          <w:rFonts w:ascii="Times New Roman" w:hAnsi="Times New Roman" w:cs="Times New Roman"/>
-          <w:sz w:val="24"/>
-          <w:szCs w:val="24"/>
-        </w:rPr>
-        <w:t>Microsoft.EntityFrameworkCore.SqlServer</w:t>
-      </w:r>
-      <w:proofErr w:type="gramEnd"/>
-      <w:r>
-        <w:rPr>
-          <w:rFonts w:ascii="Times New Roman" w:hAnsi="Times New Roman" w:cs="Times New Roman"/>
-          <w:sz w:val="24"/>
-          <w:szCs w:val="24"/>
-        </w:rPr>
-        <w:t xml:space="preserve"> --version 5.0.17</w:t>
+        <w:t>dotnet add package Microsoft.EntityFrameworkCore.SqlServer --version 5.0.17</w:t>
       </w:r>
     </w:p>
     <w:p>
@@ -7807,25 +7526,7 @@
           <w:sz w:val="24"/>
           <w:szCs w:val="24"/>
         </w:rPr>
-        <w:t xml:space="preserve">dotnet add package </w:t>
-      </w:r>
-      <w:proofErr w:type="gramStart"/>
-      <w:r>
-        <w:rPr>
-          <w:rFonts w:ascii="Times New Roman" w:hAnsi="Times New Roman" w:cs="Times New Roman"/>
-          <w:sz w:val="24"/>
-          <w:szCs w:val="24"/>
-        </w:rPr>
-        <w:t>Microsoft.EntityFrameworkCore.Design</w:t>
-      </w:r>
-      <w:proofErr w:type="gramEnd"/>
-      <w:r>
-        <w:rPr>
-          <w:rFonts w:ascii="Times New Roman" w:hAnsi="Times New Roman" w:cs="Times New Roman"/>
-          <w:sz w:val="24"/>
-          <w:szCs w:val="24"/>
-        </w:rPr>
-        <w:t xml:space="preserve"> --version 5.0.17</w:t>
+        <w:t>dotnet add package Microsoft.EntityFrameworkCore.Design --version 5.0.17</w:t>
       </w:r>
     </w:p>
     <w:p>
@@ -7850,23 +7551,13 @@
       </w:r>
       <w:bookmarkEnd w:id="7"/>
       <w:bookmarkEnd w:id="8"/>
-      <w:proofErr w:type="gramStart"/>
-      <w:r>
-        <w:rPr>
-          <w:rFonts w:ascii="Times New Roman" w:hAnsi="Times New Roman" w:cs="Times New Roman"/>
-          <w:sz w:val="24"/>
-          <w:szCs w:val="24"/>
-        </w:rPr>
-        <w:t>Microsoft.EntityFrameworkCore.Tools</w:t>
-      </w:r>
-      <w:proofErr w:type="gramEnd"/>
-      <w:r>
-        <w:rPr>
-          <w:rFonts w:ascii="Times New Roman" w:hAnsi="Times New Roman" w:cs="Times New Roman"/>
-          <w:sz w:val="24"/>
-          <w:szCs w:val="24"/>
-        </w:rPr>
-        <w:t xml:space="preserve"> --version 5.0.17</w:t>
+      <w:r>
+        <w:rPr>
+          <w:rFonts w:ascii="Times New Roman" w:hAnsi="Times New Roman" w:cs="Times New Roman"/>
+          <w:sz w:val="24"/>
+          <w:szCs w:val="24"/>
+        </w:rPr>
+        <w:t>Microsoft.EntityFrameworkCore.Tools --version 5.0.17</w:t>
       </w:r>
     </w:p>
     <w:p>
@@ -7898,25 +7589,14 @@
         </w:rPr>
         <w:t xml:space="preserve">dotnet add package </w:t>
       </w:r>
-      <w:proofErr w:type="gramStart"/>
-      <w:r>
-        <w:rPr>
-          <w:rFonts w:ascii="Times New Roman" w:hAnsi="Times New Roman" w:cs="Times New Roman"/>
-          <w:bCs/>
-          <w:sz w:val="24"/>
-          <w:szCs w:val="24"/>
-        </w:rPr>
-        <w:t>Microsoft.Data.SqlClient</w:t>
-      </w:r>
-      <w:proofErr w:type="gramEnd"/>
-      <w:r>
-        <w:rPr>
-          <w:rFonts w:ascii="Times New Roman" w:hAnsi="Times New Roman" w:cs="Times New Roman"/>
-          <w:bCs/>
-          <w:sz w:val="24"/>
-          <w:szCs w:val="24"/>
-        </w:rPr>
-        <w:t xml:space="preserve"> </w:t>
+      <w:r>
+        <w:rPr>
+          <w:rFonts w:ascii="Times New Roman" w:hAnsi="Times New Roman" w:cs="Times New Roman"/>
+          <w:bCs/>
+          <w:sz w:val="24"/>
+          <w:szCs w:val="24"/>
+        </w:rPr>
+        <w:t xml:space="preserve">Microsoft.Data.SqlClient </w:t>
       </w:r>
       <w:r>
         <w:rPr>
@@ -8103,27 +7783,7 @@
           <w:sz w:val="24"/>
           <w:szCs w:val="24"/>
         </w:rPr>
-        <w:t>Server=(local</w:t>
-      </w:r>
-      <w:proofErr w:type="gramStart"/>
-      <w:r>
-        <w:rPr>
-          <w:rFonts w:ascii="Times New Roman" w:hAnsi="Times New Roman" w:cs="Times New Roman"/>
-          <w:color w:val="000000" w:themeColor="text1"/>
-          <w:sz w:val="24"/>
-          <w:szCs w:val="24"/>
-        </w:rPr>
-        <w:t>);uid</w:t>
-      </w:r>
-      <w:proofErr w:type="gramEnd"/>
-      <w:r>
-        <w:rPr>
-          <w:rFonts w:ascii="Times New Roman" w:hAnsi="Times New Roman" w:cs="Times New Roman"/>
-          <w:color w:val="000000" w:themeColor="text1"/>
-          <w:sz w:val="24"/>
-          <w:szCs w:val="24"/>
-        </w:rPr>
-        <w:t>=</w:t>
+        <w:t>Server=(local);uid=</w:t>
       </w:r>
       <w:r>
         <w:rPr>
@@ -8249,25 +7909,7 @@
           <w:sz w:val="24"/>
           <w:szCs w:val="24"/>
         </w:rPr>
-        <w:t xml:space="preserve">dotnet ef </w:t>
-      </w:r>
-      <w:proofErr w:type="gramStart"/>
-      <w:r>
-        <w:rPr>
-          <w:rFonts w:ascii="Times New Roman" w:hAnsi="Times New Roman" w:cs="Times New Roman"/>
-          <w:sz w:val="24"/>
-          <w:szCs w:val="24"/>
-        </w:rPr>
-        <w:t>migrations  add</w:t>
-      </w:r>
-      <w:proofErr w:type="gramEnd"/>
-      <w:r>
-        <w:rPr>
-          <w:rFonts w:ascii="Times New Roman" w:hAnsi="Times New Roman" w:cs="Times New Roman"/>
-          <w:sz w:val="24"/>
-          <w:szCs w:val="24"/>
-        </w:rPr>
-        <w:t xml:space="preserve"> "InitialDB" </w:t>
+        <w:t xml:space="preserve">dotnet ef migrations  add "InitialDB" </w:t>
       </w:r>
     </w:p>
     <w:p>
@@ -8394,27 +8036,7 @@
           <w:sz w:val="24"/>
           <w:szCs w:val="24"/>
         </w:rPr>
-        <w:t>Server=(local</w:t>
-      </w:r>
-      <w:proofErr w:type="gramStart"/>
-      <w:r>
-        <w:rPr>
-          <w:rFonts w:ascii="Times New Roman" w:hAnsi="Times New Roman" w:cs="Times New Roman"/>
-          <w:color w:val="000000" w:themeColor="text1"/>
-          <w:sz w:val="24"/>
-          <w:szCs w:val="24"/>
-        </w:rPr>
-        <w:t>);uid</w:t>
-      </w:r>
-      <w:proofErr w:type="gramEnd"/>
-      <w:r>
-        <w:rPr>
-          <w:rFonts w:ascii="Times New Roman" w:hAnsi="Times New Roman" w:cs="Times New Roman"/>
-          <w:color w:val="000000" w:themeColor="text1"/>
-          <w:sz w:val="24"/>
-          <w:szCs w:val="24"/>
-        </w:rPr>
-        <w:t>=</w:t>
+        <w:t>Server=(local);uid=</w:t>
       </w:r>
       <w:r>
         <w:rPr>
@@ -8556,27 +8178,7 @@
           <w:sz w:val="24"/>
           <w:szCs w:val="24"/>
         </w:rPr>
-        <w:t>Add-</w:t>
-      </w:r>
-      <w:proofErr w:type="gramStart"/>
-      <w:r>
-        <w:rPr>
-          <w:rFonts w:ascii="Times New Roman" w:hAnsi="Times New Roman" w:cs="Times New Roman"/>
-          <w:color w:val="000000" w:themeColor="text1"/>
-          <w:sz w:val="24"/>
-          <w:szCs w:val="24"/>
-        </w:rPr>
-        <w:t>Migration  "</w:t>
-      </w:r>
-      <w:proofErr w:type="gramEnd"/>
-      <w:r>
-        <w:rPr>
-          <w:rFonts w:ascii="Times New Roman" w:hAnsi="Times New Roman" w:cs="Times New Roman"/>
-          <w:color w:val="000000" w:themeColor="text1"/>
-          <w:sz w:val="24"/>
-          <w:szCs w:val="24"/>
-        </w:rPr>
-        <w:t xml:space="preserve">InitialDB" </w:t>
+        <w:t xml:space="preserve">Add-Migration  "InitialDB" </w:t>
       </w:r>
     </w:p>
     <w:p>

</xml_diff>